<commit_message>
Updated and prepared schemas. Updated documentation and fixed errors.
</commit_message>
<xml_diff>
--- a/documents/HL7_vMR_XML_Specification_Release_1_DSTU_Ballot Publication.docx
+++ b/documents/HL7_vMR_XML_Specification_Release_1_DSTU_Ballot Publication.docx
@@ -71,7 +71,7 @@
           <w:spacing w:val="0"/>
           <w:sz w:val="32"/>
           <w:szCs w:val="32"/>
-          <w:lang w:val="en-US"/>
+          <w:lang w:val="en-US" w:eastAsia="ja-JP"/>
         </w:rPr>
         <w:drawing>
           <wp:inline distT="0" distB="0" distL="0" distR="0">
@@ -6326,7 +6326,7 @@
       <w:r>
         <w:rPr>
           <w:noProof/>
-          <w:lang w:val="en-US"/>
+          <w:lang w:val="en-US" w:eastAsia="ja-JP"/>
         </w:rPr>
         <w:drawing>
           <wp:inline distT="0" distB="0" distL="0" distR="0">
@@ -6648,7 +6648,7 @@
       <w:r>
         <w:rPr>
           <w:noProof/>
-          <w:lang w:val="en-US"/>
+          <w:lang w:val="en-US" w:eastAsia="ja-JP"/>
         </w:rPr>
         <w:drawing>
           <wp:inline distT="0" distB="0" distL="0" distR="0">
@@ -6797,7 +6797,7 @@
       <w:r>
         <w:rPr>
           <w:noProof/>
-          <w:lang w:val="en-US"/>
+          <w:lang w:val="en-US" w:eastAsia="ja-JP"/>
         </w:rPr>
         <w:drawing>
           <wp:inline distT="0" distB="0" distL="0" distR="0">
@@ -6867,7 +6867,7 @@
       <w:r>
         <w:rPr>
           <w:noProof/>
-          <w:lang w:val="en-US"/>
+          <w:lang w:val="en-US" w:eastAsia="ja-JP"/>
         </w:rPr>
         <w:drawing>
           <wp:inline distT="0" distB="0" distL="0" distR="0">
@@ -7012,7 +7012,7 @@
       <w:r>
         <w:rPr>
           <w:noProof/>
-          <w:lang w:val="en-US"/>
+          <w:lang w:val="en-US" w:eastAsia="ja-JP"/>
         </w:rPr>
         <w:drawing>
           <wp:inline distT="0" distB="0" distL="0" distR="0">
@@ -7082,7 +7082,7 @@
       <w:r>
         <w:rPr>
           <w:noProof/>
-          <w:lang w:val="en-US"/>
+          <w:lang w:val="en-US" w:eastAsia="ja-JP"/>
         </w:rPr>
         <w:drawing>
           <wp:inline distT="0" distB="0" distL="0" distR="0">
@@ -7260,7 +7260,7 @@
       <w:r>
         <w:rPr>
           <w:noProof/>
-          <w:lang w:val="en-US"/>
+          <w:lang w:val="en-US" w:eastAsia="ja-JP"/>
         </w:rPr>
         <w:drawing>
           <wp:inline distT="0" distB="0" distL="0" distR="0">
@@ -8142,7 +8142,7 @@
           <w:spacing w:val="0"/>
           <w:szCs w:val="22"/>
           <w:highlight w:val="white"/>
-          <w:lang w:val="en-US"/>
+          <w:lang w:val="en-US" w:eastAsia="ja-JP"/>
         </w:rPr>
         <w:drawing>
           <wp:inline distT="0" distB="0" distL="0" distR="0">
@@ -8387,7 +8387,7 @@
       <w:r>
         <w:rPr>
           <w:noProof/>
-          <w:lang w:val="en-US"/>
+          <w:lang w:val="en-US" w:eastAsia="ja-JP"/>
         </w:rPr>
         <w:lastRenderedPageBreak/>
         <w:drawing>
@@ -8615,7 +8615,7 @@
       <w:r>
         <w:rPr>
           <w:noProof/>
-          <w:lang w:val="en-US"/>
+          <w:lang w:val="en-US" w:eastAsia="ja-JP"/>
         </w:rPr>
         <w:drawing>
           <wp:inline distT="0" distB="0" distL="0" distR="0" wp14:anchorId="0654167E" wp14:editId="40AE91D8">
@@ -8699,7 +8699,7 @@
       <w:r>
         <w:rPr>
           <w:noProof/>
-          <w:lang w:val="en-US"/>
+          <w:lang w:val="en-US" w:eastAsia="ja-JP"/>
         </w:rPr>
         <w:lastRenderedPageBreak/>
         <w:drawing>
@@ -9459,7 +9459,7 @@
           <w:spacing w:val="0"/>
           <w:szCs w:val="22"/>
           <w:highlight w:val="white"/>
-          <w:lang w:val="en-US"/>
+          <w:lang w:val="en-US" w:eastAsia="ja-JP"/>
         </w:rPr>
         <w:drawing>
           <wp:inline distT="0" distB="0" distL="0" distR="0">
@@ -9708,7 +9708,7 @@
           <w:spacing w:val="0"/>
           <w:szCs w:val="22"/>
           <w:highlight w:val="white"/>
-          <w:lang w:val="en-US"/>
+          <w:lang w:val="en-US" w:eastAsia="ja-JP"/>
         </w:rPr>
         <w:drawing>
           <wp:inline distT="0" distB="0" distL="0" distR="0">
@@ -9822,18 +9822,18 @@
           <w:highlight w:val="white"/>
           <w:lang w:val="en-US"/>
         </w:rPr>
-        <w:t>New attributes can be introduced to the Entity and ClinicalS</w:t>
-      </w:r>
-      <w:r>
-        <w:rPr>
-          <w:rFonts w:asciiTheme="minorHAnsi" w:hAnsiTheme="minorHAnsi" w:cstheme="minorHAnsi"/>
-          <w:b w:val="0"/>
-          <w:spacing w:val="0"/>
-          <w:szCs w:val="22"/>
-          <w:highlight w:val="white"/>
-          <w:lang w:val="en-US"/>
-        </w:rPr>
-        <w:t xml:space="preserve">tatement classes using the </w:t>
+        <w:t xml:space="preserve">New attributes </w:t>
+      </w:r>
+      <w:r>
+        <w:rPr>
+          <w:rFonts w:asciiTheme="minorHAnsi" w:hAnsiTheme="minorHAnsi" w:cstheme="minorHAnsi"/>
+          <w:b w:val="0"/>
+          <w:spacing w:val="0"/>
+          <w:szCs w:val="22"/>
+          <w:highlight w:val="white"/>
+          <w:lang w:val="en-US"/>
+        </w:rPr>
+        <w:t xml:space="preserve">can be introduced to the Entity, </w:t>
       </w:r>
       <w:proofErr w:type="spellStart"/>
       <w:r>
@@ -9845,6 +9845,100 @@
           <w:highlight w:val="white"/>
           <w:lang w:val="en-US"/>
         </w:rPr>
+        <w:t>ClinicalS</w:t>
+      </w:r>
+      <w:r>
+        <w:rPr>
+          <w:rFonts w:asciiTheme="minorHAnsi" w:hAnsiTheme="minorHAnsi" w:cstheme="minorHAnsi"/>
+          <w:b w:val="0"/>
+          <w:spacing w:val="0"/>
+          <w:szCs w:val="22"/>
+          <w:highlight w:val="white"/>
+          <w:lang w:val="en-US"/>
+        </w:rPr>
+        <w:t>tatement</w:t>
+      </w:r>
+      <w:proofErr w:type="spellEnd"/>
+      <w:r>
+        <w:rPr>
+          <w:rFonts w:asciiTheme="minorHAnsi" w:hAnsiTheme="minorHAnsi" w:cstheme="minorHAnsi"/>
+          <w:b w:val="0"/>
+          <w:spacing w:val="0"/>
+          <w:szCs w:val="22"/>
+          <w:highlight w:val="white"/>
+          <w:lang w:val="en-US"/>
+        </w:rPr>
+        <w:t xml:space="preserve">, </w:t>
+      </w:r>
+      <w:proofErr w:type="gramStart"/>
+      <w:r>
+        <w:rPr>
+          <w:rFonts w:asciiTheme="minorHAnsi" w:hAnsiTheme="minorHAnsi" w:cstheme="minorHAnsi"/>
+          <w:b w:val="0"/>
+          <w:spacing w:val="0"/>
+          <w:szCs w:val="22"/>
+          <w:highlight w:val="white"/>
+          <w:lang w:val="en-US"/>
+        </w:rPr>
+        <w:t xml:space="preserve">and </w:t>
+      </w:r>
+      <w:r>
+        <w:rPr>
+          <w:rFonts w:asciiTheme="minorHAnsi" w:hAnsiTheme="minorHAnsi" w:cstheme="minorHAnsi"/>
+          <w:b w:val="0"/>
+          <w:spacing w:val="0"/>
+          <w:szCs w:val="22"/>
+          <w:highlight w:val="white"/>
+          <w:lang w:val="en-US"/>
+        </w:rPr>
+        <w:t xml:space="preserve"> </w:t>
+      </w:r>
+      <w:proofErr w:type="spellStart"/>
+      <w:r>
+        <w:rPr>
+          <w:rFonts w:asciiTheme="minorHAnsi" w:hAnsiTheme="minorHAnsi" w:cstheme="minorHAnsi"/>
+          <w:b w:val="0"/>
+          <w:spacing w:val="0"/>
+          <w:szCs w:val="22"/>
+          <w:highlight w:val="white"/>
+          <w:lang w:val="en-US"/>
+        </w:rPr>
+        <w:t>ExtendedVmrTypeBase</w:t>
+      </w:r>
+      <w:proofErr w:type="spellEnd"/>
+      <w:proofErr w:type="gramEnd"/>
+      <w:r>
+        <w:rPr>
+          <w:rFonts w:asciiTheme="minorHAnsi" w:hAnsiTheme="minorHAnsi" w:cstheme="minorHAnsi"/>
+          <w:b w:val="0"/>
+          <w:spacing w:val="0"/>
+          <w:szCs w:val="22"/>
+          <w:highlight w:val="white"/>
+          <w:lang w:val="en-US"/>
+        </w:rPr>
+        <w:t xml:space="preserve"> </w:t>
+      </w:r>
+      <w:r>
+        <w:rPr>
+          <w:rFonts w:asciiTheme="minorHAnsi" w:hAnsiTheme="minorHAnsi" w:cstheme="minorHAnsi"/>
+          <w:b w:val="0"/>
+          <w:spacing w:val="0"/>
+          <w:szCs w:val="22"/>
+          <w:highlight w:val="white"/>
+          <w:lang w:val="en-US"/>
+        </w:rPr>
+        <w:t xml:space="preserve">classes using the </w:t>
+      </w:r>
+      <w:proofErr w:type="spellStart"/>
+      <w:r>
+        <w:rPr>
+          <w:rFonts w:asciiTheme="minorHAnsi" w:hAnsiTheme="minorHAnsi" w:cstheme="minorHAnsi"/>
+          <w:b w:val="0"/>
+          <w:spacing w:val="0"/>
+          <w:szCs w:val="22"/>
+          <w:highlight w:val="white"/>
+          <w:lang w:val="en-US"/>
+        </w:rPr>
         <w:t>NameValuePair</w:t>
       </w:r>
       <w:proofErr w:type="spellEnd"/>
@@ -9879,7 +9973,64 @@
           <w:highlight w:val="white"/>
           <w:lang w:val="en-US"/>
         </w:rPr>
-        <w:t xml:space="preserve"> Both Entity and Clinical Statement specify an </w:t>
+        <w:t xml:space="preserve"> </w:t>
+      </w:r>
+      <w:r>
+        <w:rPr>
+          <w:rFonts w:asciiTheme="minorHAnsi" w:hAnsiTheme="minorHAnsi" w:cstheme="minorHAnsi"/>
+          <w:b w:val="0"/>
+          <w:spacing w:val="0"/>
+          <w:szCs w:val="22"/>
+          <w:highlight w:val="white"/>
+          <w:lang w:val="en-US"/>
+        </w:rPr>
+        <w:t xml:space="preserve">Entity, </w:t>
+      </w:r>
+      <w:r>
+        <w:rPr>
+          <w:rFonts w:asciiTheme="minorHAnsi" w:hAnsiTheme="minorHAnsi" w:cstheme="minorHAnsi"/>
+          <w:b w:val="0"/>
+          <w:spacing w:val="0"/>
+          <w:szCs w:val="22"/>
+          <w:highlight w:val="white"/>
+          <w:lang w:val="en-US"/>
+        </w:rPr>
+        <w:t>Clinical Statement</w:t>
+      </w:r>
+      <w:r>
+        <w:rPr>
+          <w:rFonts w:asciiTheme="minorHAnsi" w:hAnsiTheme="minorHAnsi" w:cstheme="minorHAnsi"/>
+          <w:b w:val="0"/>
+          <w:spacing w:val="0"/>
+          <w:szCs w:val="22"/>
+          <w:highlight w:val="white"/>
+          <w:lang w:val="en-US"/>
+        </w:rPr>
+        <w:t xml:space="preserve">, and the </w:t>
+      </w:r>
+      <w:proofErr w:type="spellStart"/>
+      <w:r>
+        <w:rPr>
+          <w:rFonts w:asciiTheme="minorHAnsi" w:hAnsiTheme="minorHAnsi" w:cstheme="minorHAnsi"/>
+          <w:b w:val="0"/>
+          <w:spacing w:val="0"/>
+          <w:szCs w:val="22"/>
+          <w:highlight w:val="white"/>
+          <w:lang w:val="en-US"/>
+        </w:rPr>
+        <w:t>ExtendedVmrTypeBase</w:t>
+      </w:r>
+      <w:proofErr w:type="spellEnd"/>
+      <w:r>
+        <w:rPr>
+          <w:rFonts w:asciiTheme="minorHAnsi" w:hAnsiTheme="minorHAnsi" w:cstheme="minorHAnsi"/>
+          <w:b w:val="0"/>
+          <w:spacing w:val="0"/>
+          <w:szCs w:val="22"/>
+          <w:highlight w:val="white"/>
+          <w:lang w:val="en-US"/>
+        </w:rPr>
+        <w:t xml:space="preserve"> specify an </w:t>
       </w:r>
       <w:r>
         <w:rPr>
@@ -10059,7 +10210,87 @@
           <w:highlight w:val="white"/>
           <w:lang w:val="en-US"/>
         </w:rPr>
-        <w:t xml:space="preserve"> can be used to associate this attribute with a semantic category chosen from</w:t>
+        <w:t xml:space="preserve"> can be used to associate </w:t>
+      </w:r>
+      <w:r>
+        <w:rPr>
+          <w:rFonts w:asciiTheme="minorHAnsi" w:hAnsiTheme="minorHAnsi" w:cstheme="minorHAnsi"/>
+          <w:b w:val="0"/>
+          <w:spacing w:val="0"/>
+          <w:szCs w:val="22"/>
+          <w:highlight w:val="white"/>
+          <w:lang w:val="en-US"/>
+        </w:rPr>
+        <w:lastRenderedPageBreak/>
+        <w:t xml:space="preserve">this </w:t>
+      </w:r>
+      <w:r>
+        <w:rPr>
+          <w:rFonts w:asciiTheme="minorHAnsi" w:hAnsiTheme="minorHAnsi" w:cstheme="minorHAnsi"/>
+          <w:b w:val="0"/>
+          <w:spacing w:val="0"/>
+          <w:szCs w:val="22"/>
+          <w:highlight w:val="white"/>
+          <w:lang w:val="en-US"/>
+        </w:rPr>
+        <w:t xml:space="preserve">extension </w:t>
+      </w:r>
+      <w:r>
+        <w:rPr>
+          <w:rFonts w:asciiTheme="minorHAnsi" w:hAnsiTheme="minorHAnsi" w:cstheme="minorHAnsi"/>
+          <w:b w:val="0"/>
+          <w:spacing w:val="0"/>
+          <w:szCs w:val="22"/>
+          <w:highlight w:val="white"/>
+          <w:lang w:val="en-US"/>
+        </w:rPr>
+        <w:t>attribute with a semantic category</w:t>
+      </w:r>
+      <w:r>
+        <w:rPr>
+          <w:rFonts w:asciiTheme="minorHAnsi" w:hAnsiTheme="minorHAnsi" w:cstheme="minorHAnsi"/>
+          <w:b w:val="0"/>
+          <w:spacing w:val="0"/>
+          <w:szCs w:val="22"/>
+          <w:highlight w:val="white"/>
+          <w:lang w:val="en-US"/>
+        </w:rPr>
+        <w:t xml:space="preserve"> (using the </w:t>
+      </w:r>
+      <w:proofErr w:type="spellStart"/>
+      <w:r>
+        <w:rPr>
+          <w:rFonts w:asciiTheme="minorHAnsi" w:hAnsiTheme="minorHAnsi" w:cstheme="minorHAnsi"/>
+          <w:b w:val="0"/>
+          <w:spacing w:val="0"/>
+          <w:szCs w:val="22"/>
+          <w:highlight w:val="white"/>
+          <w:lang w:val="en-US"/>
+        </w:rPr>
+        <w:t>semanticCode</w:t>
+      </w:r>
+      <w:proofErr w:type="spellEnd"/>
+      <w:r>
+        <w:rPr>
+          <w:rFonts w:asciiTheme="minorHAnsi" w:hAnsiTheme="minorHAnsi" w:cstheme="minorHAnsi"/>
+          <w:b w:val="0"/>
+          <w:spacing w:val="0"/>
+          <w:szCs w:val="22"/>
+          <w:highlight w:val="white"/>
+          <w:lang w:val="en-US"/>
+        </w:rPr>
+        <w:t xml:space="preserve"> field)</w:t>
+      </w:r>
+      <w:r>
+        <w:rPr>
+          <w:rFonts w:asciiTheme="minorHAnsi" w:hAnsiTheme="minorHAnsi" w:cstheme="minorHAnsi"/>
+          <w:b w:val="0"/>
+          <w:spacing w:val="0"/>
+          <w:szCs w:val="22"/>
+          <w:highlight w:val="white"/>
+          <w:lang w:val="en-US"/>
+        </w:rPr>
+        <w:t xml:space="preserve"> chosen from</w:t>
       </w:r>
       <w:r>
         <w:rPr>
@@ -10103,19 +10334,7 @@
           <w:highlight w:val="white"/>
           <w:lang w:val="en-US"/>
         </w:rPr>
-        <w:t xml:space="preserve">The value </w:t>
-      </w:r>
-      <w:r>
-        <w:rPr>
-          <w:rFonts w:asciiTheme="minorHAnsi" w:hAnsiTheme="minorHAnsi" w:cstheme="minorHAnsi"/>
-          <w:b w:val="0"/>
-          <w:spacing w:val="0"/>
-          <w:szCs w:val="22"/>
-          <w:highlight w:val="white"/>
-          <w:lang w:val="en-US"/>
-        </w:rPr>
-        <w:lastRenderedPageBreak/>
-        <w:t xml:space="preserve">of the attribute is of type </w:t>
+        <w:t xml:space="preserve">The value of the attribute is of type </w:t>
       </w:r>
       <w:proofErr w:type="spellStart"/>
       <w:r>
@@ -10288,7 +10507,7 @@
       <w:r>
         <w:rPr>
           <w:noProof/>
-          <w:lang w:val="en-US"/>
+          <w:lang w:val="en-US" w:eastAsia="ja-JP"/>
         </w:rPr>
         <w:drawing>
           <wp:inline distT="0" distB="0" distL="0" distR="0" wp14:anchorId="50279409" wp14:editId="1D79267A">
@@ -10397,7 +10616,99 @@
           <w:highlight w:val="white"/>
           <w:lang w:val="en-US"/>
         </w:rPr>
-        <w:t xml:space="preserve">The following two diagrams illustrate how the attribute element can be used to extend both an Entity and a ClinicalStatement. </w:t>
+        <w:t xml:space="preserve">The following </w:t>
+      </w:r>
+      <w:r>
+        <w:rPr>
+          <w:rFonts w:asciiTheme="minorHAnsi" w:hAnsiTheme="minorHAnsi" w:cstheme="minorHAnsi"/>
+          <w:b w:val="0"/>
+          <w:spacing w:val="0"/>
+          <w:szCs w:val="22"/>
+          <w:highlight w:val="white"/>
+          <w:lang w:val="en-US"/>
+        </w:rPr>
+        <w:t>three</w:t>
+      </w:r>
+      <w:r>
+        <w:rPr>
+          <w:rFonts w:asciiTheme="minorHAnsi" w:hAnsiTheme="minorHAnsi" w:cstheme="minorHAnsi"/>
+          <w:b w:val="0"/>
+          <w:spacing w:val="0"/>
+          <w:szCs w:val="22"/>
+          <w:highlight w:val="white"/>
+          <w:lang w:val="en-US"/>
+        </w:rPr>
+        <w:t xml:space="preserve"> diagrams illustrate how the attribute element can be used to extend </w:t>
+      </w:r>
+      <w:r>
+        <w:rPr>
+          <w:rFonts w:asciiTheme="minorHAnsi" w:hAnsiTheme="minorHAnsi" w:cstheme="minorHAnsi"/>
+          <w:b w:val="0"/>
+          <w:spacing w:val="0"/>
+          <w:szCs w:val="22"/>
+          <w:highlight w:val="white"/>
+          <w:lang w:val="en-US"/>
+        </w:rPr>
+        <w:t xml:space="preserve">an Entity, </w:t>
+      </w:r>
+      <w:r>
+        <w:rPr>
+          <w:rFonts w:asciiTheme="minorHAnsi" w:hAnsiTheme="minorHAnsi" w:cstheme="minorHAnsi"/>
+          <w:b w:val="0"/>
+          <w:spacing w:val="0"/>
+          <w:szCs w:val="22"/>
+          <w:highlight w:val="white"/>
+          <w:lang w:val="en-US"/>
+        </w:rPr>
+        <w:t xml:space="preserve">a </w:t>
+      </w:r>
+      <w:proofErr w:type="spellStart"/>
+      <w:r>
+        <w:rPr>
+          <w:rFonts w:asciiTheme="minorHAnsi" w:hAnsiTheme="minorHAnsi" w:cstheme="minorHAnsi"/>
+          <w:b w:val="0"/>
+          <w:spacing w:val="0"/>
+          <w:szCs w:val="22"/>
+          <w:highlight w:val="white"/>
+          <w:lang w:val="en-US"/>
+        </w:rPr>
+        <w:t>ClinicalStatement</w:t>
+      </w:r>
+      <w:proofErr w:type="spellEnd"/>
+      <w:r>
+        <w:rPr>
+          <w:rFonts w:asciiTheme="minorHAnsi" w:hAnsiTheme="minorHAnsi" w:cstheme="minorHAnsi"/>
+          <w:b w:val="0"/>
+          <w:spacing w:val="0"/>
+          <w:szCs w:val="22"/>
+          <w:highlight w:val="white"/>
+          <w:lang w:val="en-US"/>
+        </w:rPr>
+        <w:t xml:space="preserve">, and an </w:t>
+      </w:r>
+      <w:proofErr w:type="spellStart"/>
+      <w:r>
+        <w:rPr>
+          <w:rFonts w:asciiTheme="minorHAnsi" w:hAnsiTheme="minorHAnsi" w:cstheme="minorHAnsi"/>
+          <w:b w:val="0"/>
+          <w:spacing w:val="0"/>
+          <w:szCs w:val="22"/>
+          <w:highlight w:val="white"/>
+          <w:lang w:val="en-US"/>
+        </w:rPr>
+        <w:t>ExtendedVmrTypeBase</w:t>
+      </w:r>
+      <w:proofErr w:type="spellEnd"/>
+      <w:r>
+        <w:rPr>
+          <w:rFonts w:asciiTheme="minorHAnsi" w:hAnsiTheme="minorHAnsi" w:cstheme="minorHAnsi"/>
+          <w:b w:val="0"/>
+          <w:spacing w:val="0"/>
+          <w:szCs w:val="22"/>
+          <w:highlight w:val="white"/>
+          <w:lang w:val="en-US"/>
+        </w:rPr>
+        <w:t xml:space="preserve">. </w:t>
       </w:r>
       <w:r>
         <w:rPr>
@@ -10419,7 +10730,29 @@
           <w:highlight w:val="white"/>
           <w:lang w:val="en-US"/>
         </w:rPr>
-        <w:t>At this time, these two classes</w:t>
+        <w:t xml:space="preserve">At this time, these </w:t>
+      </w:r>
+      <w:r>
+        <w:rPr>
+          <w:rFonts w:asciiTheme="minorHAnsi" w:hAnsiTheme="minorHAnsi" w:cstheme="minorHAnsi"/>
+          <w:b w:val="0"/>
+          <w:spacing w:val="0"/>
+          <w:szCs w:val="22"/>
+          <w:highlight w:val="white"/>
+          <w:lang w:val="en-US"/>
+        </w:rPr>
+        <w:t>three</w:t>
+      </w:r>
+      <w:r>
+        <w:rPr>
+          <w:rFonts w:asciiTheme="minorHAnsi" w:hAnsiTheme="minorHAnsi" w:cstheme="minorHAnsi"/>
+          <w:b w:val="0"/>
+          <w:spacing w:val="0"/>
+          <w:szCs w:val="22"/>
+          <w:highlight w:val="white"/>
+          <w:lang w:val="en-US"/>
+        </w:rPr>
+        <w:t xml:space="preserve"> classes</w:t>
       </w:r>
       <w:r>
         <w:rPr>
@@ -10441,7 +10774,20 @@
           <w:highlight w:val="white"/>
           <w:lang w:val="en-US"/>
         </w:rPr>
-        <w:t xml:space="preserve"> are the only two vMR classes that can be extended in this manner.</w:t>
+        <w:t xml:space="preserve"> are the only </w:t>
+      </w:r>
+      <w:bookmarkStart w:id="10" w:name="_GoBack"/>
+      <w:bookmarkEnd w:id="10"/>
+      <w:r>
+        <w:rPr>
+          <w:rFonts w:asciiTheme="minorHAnsi" w:hAnsiTheme="minorHAnsi" w:cstheme="minorHAnsi"/>
+          <w:b w:val="0"/>
+          <w:spacing w:val="0"/>
+          <w:szCs w:val="22"/>
+          <w:highlight w:val="white"/>
+          <w:lang w:val="en-US"/>
+        </w:rPr>
+        <w:t>vMR classes that can be extended in this manner.</w:t>
       </w:r>
     </w:p>
     <w:p>
@@ -10459,7 +10805,7 @@
       <w:r>
         <w:rPr>
           <w:noProof/>
-          <w:lang w:val="en-US"/>
+          <w:lang w:val="en-US" w:eastAsia="ja-JP"/>
         </w:rPr>
         <w:lastRenderedPageBreak/>
         <w:drawing>
@@ -10544,7 +10890,7 @@
       <w:r>
         <w:rPr>
           <w:noProof/>
-          <w:lang w:val="en-US"/>
+          <w:lang w:val="en-US" w:eastAsia="ja-JP"/>
         </w:rPr>
         <w:drawing>
           <wp:inline distT="0" distB="0" distL="0" distR="0" wp14:anchorId="53121370" wp14:editId="67767657">
@@ -10615,7 +10961,98 @@
     </w:p>
     <w:p>
       <w:pPr>
+        <w:keepNext/>
         <w:ind w:left="1116"/>
+      </w:pPr>
+      <w:r>
+        <w:rPr>
+          <w:noProof/>
+          <w:lang w:val="en-US" w:eastAsia="ja-JP"/>
+        </w:rPr>
+        <w:lastRenderedPageBreak/>
+        <w:drawing>
+          <wp:inline distT="0" distB="0" distL="0" distR="0" wp14:anchorId="5D478640" wp14:editId="1BF64023">
+            <wp:extent cx="4390476" cy="1580952"/>
+            <wp:effectExtent l="0" t="0" r="0" b="635"/>
+            <wp:docPr id="4" name="Picture 4"/>
+            <wp:cNvGraphicFramePr>
+              <a:graphicFrameLocks xmlns:a="http://schemas.openxmlformats.org/drawingml/2006/main" noChangeAspect="1"/>
+            </wp:cNvGraphicFramePr>
+            <a:graphic xmlns:a="http://schemas.openxmlformats.org/drawingml/2006/main">
+              <a:graphicData uri="http://schemas.openxmlformats.org/drawingml/2006/picture">
+                <pic:pic xmlns:pic="http://schemas.openxmlformats.org/drawingml/2006/picture">
+                  <pic:nvPicPr>
+                    <pic:cNvPr id="1" name=""/>
+                    <pic:cNvPicPr/>
+                  </pic:nvPicPr>
+                  <pic:blipFill>
+                    <a:blip r:embed="rId29"/>
+                    <a:stretch>
+                      <a:fillRect/>
+                    </a:stretch>
+                  </pic:blipFill>
+                  <pic:spPr>
+                    <a:xfrm>
+                      <a:off x="0" y="0"/>
+                      <a:ext cx="4390476" cy="1580952"/>
+                    </a:xfrm>
+                    <a:prstGeom prst="rect">
+                      <a:avLst/>
+                    </a:prstGeom>
+                  </pic:spPr>
+                </pic:pic>
+              </a:graphicData>
+            </a:graphic>
+          </wp:inline>
+        </w:drawing>
+      </w:r>
+    </w:p>
+    <w:p>
+      <w:pPr>
+        <w:pStyle w:val="Caption"/>
+        <w:ind w:firstLine="426"/>
+        <w:rPr>
+          <w:rFonts w:asciiTheme="minorHAnsi" w:hAnsiTheme="minorHAnsi" w:cstheme="minorHAnsi"/>
+          <w:b/>
+          <w:spacing w:val="0"/>
+          <w:szCs w:val="22"/>
+          <w:highlight w:val="white"/>
+          <w:lang w:val="en-US"/>
+        </w:rPr>
+      </w:pPr>
+      <w:r>
+        <w:t xml:space="preserve">Figure </w:t>
+      </w:r>
+      <w:r>
+        <w:fldChar w:fldCharType="begin"/>
+      </w:r>
+      <w:r>
+        <w:instrText xml:space="preserve"> SEQ Figure \* ARABIC </w:instrText>
+      </w:r>
+      <w:r>
+        <w:fldChar w:fldCharType="separate"/>
+      </w:r>
+      <w:r>
+        <w:rPr>
+          <w:noProof/>
+        </w:rPr>
+        <w:t>13</w:t>
+      </w:r>
+      <w:r>
+        <w:fldChar w:fldCharType="end"/>
+      </w:r>
+      <w:r>
+        <w:t xml:space="preserve"> - Extending an </w:t>
+      </w:r>
+      <w:proofErr w:type="spellStart"/>
+      <w:r>
+        <w:t>ExtendedVmrTypeBase</w:t>
+      </w:r>
+      <w:proofErr w:type="spellEnd"/>
+    </w:p>
+    <w:p>
+      <w:pPr>
+        <w:ind w:left="1116"/>
         <w:rPr>
           <w:rFonts w:asciiTheme="minorHAnsi" w:hAnsiTheme="minorHAnsi" w:cstheme="minorHAnsi"/>
           <w:b w:val="0"/>
@@ -10630,11 +11067,11 @@
       <w:pPr>
         <w:pStyle w:val="Heading2"/>
       </w:pPr>
-      <w:bookmarkStart w:id="10" w:name="_Toc375219218"/>
+      <w:bookmarkStart w:id="11" w:name="_Toc375219218"/>
       <w:r>
         <w:t>cdsInput.xsd</w:t>
       </w:r>
-      <w:bookmarkEnd w:id="10"/>
+      <w:bookmarkEnd w:id="11"/>
     </w:p>
     <w:p>
       <w:pPr>
@@ -10852,7 +11289,7 @@
       <w:r>
         <w:rPr>
           <w:noProof/>
-          <w:lang w:val="en-US"/>
+          <w:lang w:val="en-US" w:eastAsia="ja-JP"/>
         </w:rPr>
         <w:drawing>
           <wp:inline distT="0" distB="0" distL="0" distR="0">
@@ -10870,7 +11307,7 @@
                     <pic:cNvPicPr/>
                   </pic:nvPicPr>
                   <pic:blipFill>
-                    <a:blip r:embed="rId29" cstate="print"/>
+                    <a:blip r:embed="rId30" cstate="print"/>
                     <a:stretch>
                       <a:fillRect/>
                     </a:stretch>
@@ -10912,7 +11349,7 @@
         <w:rPr>
           <w:noProof/>
         </w:rPr>
-        <w:t>13</w:t>
+        <w:t>14</w:t>
       </w:r>
       <w:r>
         <w:fldChar w:fldCharType="end"/>
@@ -10959,12 +11396,12 @@
       <w:pPr>
         <w:pStyle w:val="Heading2"/>
       </w:pPr>
-      <w:bookmarkStart w:id="11" w:name="_Toc375219219"/>
+      <w:bookmarkStart w:id="12" w:name="_Toc375219219"/>
       <w:r>
         <w:lastRenderedPageBreak/>
         <w:t>cdsInputSpecification.xsd</w:t>
       </w:r>
-      <w:bookmarkEnd w:id="11"/>
+      <w:bookmarkEnd w:id="12"/>
     </w:p>
     <w:p>
       <w:pPr>
@@ -11078,7 +11515,7 @@
       <w:r>
         <w:rPr>
           <w:noProof/>
-          <w:lang w:val="en-US"/>
+          <w:lang w:val="en-US" w:eastAsia="ja-JP"/>
         </w:rPr>
         <w:drawing>
           <wp:inline distT="0" distB="0" distL="0" distR="0" wp14:anchorId="7DB3F6AF" wp14:editId="3311380A">
@@ -11096,7 +11533,7 @@
                     <pic:cNvPicPr/>
                   </pic:nvPicPr>
                   <pic:blipFill>
-                    <a:blip r:embed="rId30"/>
+                    <a:blip r:embed="rId31"/>
                     <a:stretch>
                       <a:fillRect/>
                     </a:stretch>
@@ -11116,8 +11553,6 @@
           </wp:inline>
         </w:drawing>
       </w:r>
-      <w:bookmarkStart w:id="12" w:name="_GoBack"/>
-      <w:bookmarkEnd w:id="12"/>
     </w:p>
     <w:p>
       <w:pPr>
@@ -11140,7 +11575,7 @@
         <w:rPr>
           <w:noProof/>
         </w:rPr>
-        <w:t>14</w:t>
+        <w:t>15</w:t>
       </w:r>
       <w:r>
         <w:fldChar w:fldCharType="end"/>
@@ -11414,7 +11849,7 @@
       <w:r>
         <w:rPr>
           <w:noProof/>
-          <w:lang w:val="en-US"/>
+          <w:lang w:val="en-US" w:eastAsia="ja-JP"/>
         </w:rPr>
         <w:lastRenderedPageBreak/>
         <w:drawing>
@@ -11422,439 +11857,6 @@
             <wp:extent cx="5390476" cy="6647619"/>
             <wp:effectExtent l="0" t="0" r="1270" b="1270"/>
             <wp:docPr id="36" name="Picture 36"/>
-            <wp:cNvGraphicFramePr>
-              <a:graphicFrameLocks xmlns:a="http://schemas.openxmlformats.org/drawingml/2006/main" noChangeAspect="1"/>
-            </wp:cNvGraphicFramePr>
-            <a:graphic xmlns:a="http://schemas.openxmlformats.org/drawingml/2006/main">
-              <a:graphicData uri="http://schemas.openxmlformats.org/drawingml/2006/picture">
-                <pic:pic xmlns:pic="http://schemas.openxmlformats.org/drawingml/2006/picture">
-                  <pic:nvPicPr>
-                    <pic:cNvPr id="1" name=""/>
-                    <pic:cNvPicPr/>
-                  </pic:nvPicPr>
-                  <pic:blipFill>
-                    <a:blip r:embed="rId31" cstate="print"/>
-                    <a:stretch>
-                      <a:fillRect/>
-                    </a:stretch>
-                  </pic:blipFill>
-                  <pic:spPr>
-                    <a:xfrm>
-                      <a:off x="0" y="0"/>
-                      <a:ext cx="5390476" cy="6647619"/>
-                    </a:xfrm>
-                    <a:prstGeom prst="rect">
-                      <a:avLst/>
-                    </a:prstGeom>
-                  </pic:spPr>
-                </pic:pic>
-              </a:graphicData>
-            </a:graphic>
-          </wp:inline>
-        </w:drawing>
-      </w:r>
-    </w:p>
-    <w:p>
-      <w:pPr>
-        <w:rPr>
-          <w:lang w:val="en-US"/>
-        </w:rPr>
-      </w:pPr>
-    </w:p>
-    <w:p>
-      <w:pPr>
-        <w:pStyle w:val="Caption"/>
-        <w:ind w:left="432"/>
-      </w:pPr>
-      <w:r>
-        <w:t xml:space="preserve">Figure </w:t>
-      </w:r>
-      <w:r>
-        <w:fldChar w:fldCharType="begin"/>
-      </w:r>
-      <w:r>
-        <w:instrText xml:space="preserve"> SEQ Figure \* ARABIC </w:instrText>
-      </w:r>
-      <w:r>
-        <w:fldChar w:fldCharType="separate"/>
-      </w:r>
-      <w:r>
-        <w:rPr>
-          <w:noProof/>
-        </w:rPr>
-        <w:t>15</w:t>
-      </w:r>
-      <w:r>
-        <w:fldChar w:fldCharType="end"/>
-      </w:r>
-      <w:r>
-        <w:t xml:space="preserve"> – CDSOutput complex type</w:t>
-      </w:r>
-    </w:p>
-    <w:p/>
-    <w:p/>
-    <w:p/>
-    <w:p/>
-    <w:p/>
-    <w:p>
-      <w:pPr>
-        <w:rPr>
-          <w:rFonts w:ascii="Arial" w:eastAsia="Times New Roman" w:hAnsi="Arial" w:cs="Arial"/>
-          <w:bCs/>
-          <w:i/>
-          <w:iCs/>
-          <w:color w:val="auto"/>
-          <w:spacing w:val="0"/>
-          <w:sz w:val="28"/>
-          <w:szCs w:val="28"/>
-          <w:lang w:val="en-US"/>
-        </w:rPr>
-      </w:pPr>
-      <w:r>
-        <w:br w:type="page"/>
-      </w:r>
-    </w:p>
-    <w:p>
-      <w:pPr>
-        <w:pStyle w:val="Heading2"/>
-        <w:numPr>
-          <w:ilvl w:val="1"/>
-          <w:numId w:val="4"/>
-        </w:numPr>
-      </w:pPr>
-      <w:bookmarkStart w:id="14" w:name="_Toc375219221"/>
-      <w:r>
-        <w:lastRenderedPageBreak/>
-        <w:t>cdsOutputSpecification.xsd</w:t>
-      </w:r>
-      <w:bookmarkEnd w:id="14"/>
-    </w:p>
-    <w:p>
-      <w:pPr>
-        <w:ind w:left="1002"/>
-        <w:rPr>
-          <w:b w:val="0"/>
-          <w:lang w:val="en-US"/>
-        </w:rPr>
-      </w:pPr>
-      <w:r>
-        <w:rPr>
-          <w:b w:val="0"/>
-          <w:lang w:val="en-US"/>
-        </w:rPr>
-        <w:t>CDSOutputSpecification specifies the output to be returned by a CDS system.</w:t>
-      </w:r>
-      <w:r>
-        <w:rPr>
-          <w:b w:val="0"/>
-          <w:lang w:val="en-US"/>
-        </w:rPr>
-        <w:t> </w:t>
-      </w:r>
-      <w:r>
-        <w:rPr>
-          <w:b w:val="0"/>
-          <w:lang w:val="en-US"/>
-        </w:rPr>
-        <w:t xml:space="preserve"> </w:t>
-      </w:r>
-      <w:r>
-        <w:rPr>
-          <w:b w:val="0"/>
-          <w:lang w:val="en-US"/>
-        </w:rPr>
-        <w:t xml:space="preserve">As a specific example, a CDSOutputSpecification may be used to specify details on the CDS output that will be returned by a CDS guidance service compliant with the HL7 Decision Support Service standard.  </w:t>
-      </w:r>
-      <w:r>
-        <w:rPr>
-          <w:b w:val="0"/>
-          <w:lang w:val="en-US"/>
-        </w:rPr>
-        <w:t>T</w:t>
-      </w:r>
-      <w:r>
-        <w:rPr>
-          <w:b w:val="0"/>
-          <w:lang w:val="en-US"/>
-        </w:rPr>
-        <w:t>his type of specification can be encapsulated within the “CDS output specification” section of a Decision Support Service’s specification of knowledge module evaluation result semantics.  Further information regarding this type of use case can be found in the HL7 Decision Support Service specification and the HL7 Decision Support Service Implementation Guide</w:t>
-      </w:r>
-      <w:r>
-        <w:rPr>
-          <w:b w:val="0"/>
-          <w:lang w:val="en-US"/>
-        </w:rPr>
-        <w:t xml:space="preserve">.  Additional information is also available </w:t>
-      </w:r>
-      <w:r>
-        <w:rPr>
-          <w:b w:val="0"/>
-          <w:lang w:val="en-US"/>
-        </w:rPr>
-        <w:t>in the schema annotations</w:t>
-      </w:r>
-      <w:r>
-        <w:rPr>
-          <w:b w:val="0"/>
-          <w:lang w:val="en-US"/>
-        </w:rPr>
-        <w:t>.</w:t>
-      </w:r>
-    </w:p>
-    <w:p>
-      <w:pPr>
-        <w:ind w:left="1002"/>
-        <w:rPr>
-          <w:color w:val="222222"/>
-          <w:sz w:val="23"/>
-          <w:szCs w:val="23"/>
-          <w:shd w:val="clear" w:color="auto" w:fill="FFFFFF"/>
-        </w:rPr>
-      </w:pPr>
-    </w:p>
-    <w:p>
-      <w:pPr>
-        <w:ind w:left="1002"/>
-        <w:rPr>
-          <w:b w:val="0"/>
-          <w:lang w:val="en-US"/>
-        </w:rPr>
-      </w:pPr>
-      <w:r>
-        <w:rPr>
-          <w:b w:val="0"/>
-          <w:lang w:val="en-US"/>
-        </w:rPr>
-        <w:t xml:space="preserve">The four main </w:t>
-      </w:r>
-      <w:r>
-        <w:rPr>
-          <w:b w:val="0"/>
-          <w:lang w:val="en-US"/>
-        </w:rPr>
-        <w:t xml:space="preserve">components of </w:t>
-      </w:r>
-      <w:r>
-        <w:rPr>
-          <w:b w:val="0"/>
-          <w:lang w:val="en-US"/>
-        </w:rPr>
-        <w:t>the CDS output specification</w:t>
-      </w:r>
-      <w:r>
-        <w:rPr>
-          <w:b w:val="0"/>
-          <w:lang w:val="en-US"/>
-        </w:rPr>
-        <w:t xml:space="preserve"> </w:t>
-      </w:r>
-      <w:r>
-        <w:rPr>
-          <w:b w:val="0"/>
-          <w:lang w:val="en-US"/>
-        </w:rPr>
-        <w:t>s</w:t>
-      </w:r>
-      <w:r>
-        <w:rPr>
-          <w:b w:val="0"/>
-          <w:lang w:val="en-US"/>
-        </w:rPr>
-        <w:t>chema</w:t>
-      </w:r>
-      <w:r>
-        <w:rPr>
-          <w:b w:val="0"/>
-          <w:lang w:val="en-US"/>
-        </w:rPr>
-        <w:t xml:space="preserve"> </w:t>
-      </w:r>
-      <w:r>
-        <w:rPr>
-          <w:b w:val="0"/>
-          <w:lang w:val="en-US"/>
-        </w:rPr>
-        <w:t>consist of the following types:</w:t>
-      </w:r>
-    </w:p>
-    <w:p>
-      <w:pPr>
-        <w:ind w:left="1002"/>
-        <w:rPr>
-          <w:b w:val="0"/>
-          <w:lang w:val="en-US"/>
-        </w:rPr>
-      </w:pPr>
-    </w:p>
-    <w:p>
-      <w:pPr>
-        <w:pStyle w:val="ListParagraph"/>
-        <w:numPr>
-          <w:ilvl w:val="0"/>
-          <w:numId w:val="9"/>
-        </w:numPr>
-        <w:rPr>
-          <w:b w:val="0"/>
-          <w:lang w:val="en-US"/>
-        </w:rPr>
-      </w:pPr>
-      <w:r>
-        <w:rPr>
-          <w:b w:val="0"/>
-          <w:lang w:val="en-US"/>
-        </w:rPr>
-        <w:t xml:space="preserve">CDSOutputSpecification – An abstract class from which </w:t>
-      </w:r>
-      <w:r>
-        <w:rPr>
-          <w:b w:val="0"/>
-          <w:lang w:val="en-US"/>
-        </w:rPr>
-        <w:t>constraints on</w:t>
-      </w:r>
-      <w:r>
-        <w:rPr>
-          <w:b w:val="0"/>
-          <w:lang w:val="en-US"/>
-        </w:rPr>
-        <w:t xml:space="preserve"> </w:t>
-      </w:r>
-      <w:r>
-        <w:rPr>
-          <w:b w:val="0"/>
-          <w:lang w:val="en-US"/>
-        </w:rPr>
-        <w:t>three specializations of CDSOutput can be derived</w:t>
-      </w:r>
-      <w:r>
-        <w:rPr>
-          <w:b w:val="0"/>
-          <w:lang w:val="en-US"/>
-        </w:rPr>
-        <w:t>.</w:t>
-      </w:r>
-    </w:p>
-    <w:p>
-      <w:pPr>
-        <w:pStyle w:val="ListParagraph"/>
-        <w:numPr>
-          <w:ilvl w:val="0"/>
-          <w:numId w:val="9"/>
-        </w:numPr>
-        <w:rPr>
-          <w:b w:val="0"/>
-          <w:lang w:val="en-US"/>
-        </w:rPr>
-      </w:pPr>
-      <w:r>
-        <w:rPr>
-          <w:b w:val="0"/>
-          <w:lang w:val="en-US"/>
-        </w:rPr>
-        <w:t>CDSOutputAsVMRSpecification</w:t>
-      </w:r>
-      <w:r>
-        <w:rPr>
-          <w:b w:val="0"/>
-          <w:lang w:val="en-US"/>
-        </w:rPr>
-        <w:t xml:space="preserve"> – The specification of the CDSOutputAsVMR output.</w:t>
-      </w:r>
-    </w:p>
-    <w:p>
-      <w:pPr>
-        <w:pStyle w:val="ListParagraph"/>
-        <w:numPr>
-          <w:ilvl w:val="0"/>
-          <w:numId w:val="9"/>
-        </w:numPr>
-        <w:rPr>
-          <w:b w:val="0"/>
-          <w:lang w:val="en-US"/>
-        </w:rPr>
-      </w:pPr>
-      <w:r>
-        <w:rPr>
-          <w:b w:val="0"/>
-          <w:lang w:val="en-US"/>
-        </w:rPr>
-        <w:t>CDSOutputAsDataTypeSpecification</w:t>
-      </w:r>
-      <w:r>
-        <w:rPr>
-          <w:b w:val="0"/>
-          <w:lang w:val="en-US"/>
-        </w:rPr>
-        <w:t xml:space="preserve"> – The specification of the CDSOutputAsDataType output.</w:t>
-      </w:r>
-    </w:p>
-    <w:p>
-      <w:pPr>
-        <w:pStyle w:val="ListParagraph"/>
-        <w:numPr>
-          <w:ilvl w:val="0"/>
-          <w:numId w:val="9"/>
-        </w:numPr>
-        <w:rPr>
-          <w:b w:val="0"/>
-          <w:lang w:val="en-US"/>
-        </w:rPr>
-      </w:pPr>
-      <w:r>
-        <w:rPr>
-          <w:b w:val="0"/>
-          <w:lang w:val="en-US"/>
-        </w:rPr>
-        <w:t>CDSOutputAsStringNameValuePairSpecification</w:t>
-      </w:r>
-      <w:r>
-        <w:rPr>
-          <w:b w:val="0"/>
-          <w:lang w:val="en-US"/>
-        </w:rPr>
-        <w:t xml:space="preserve"> – The specification of the </w:t>
-      </w:r>
-      <w:proofErr w:type="spellStart"/>
-      <w:r>
-        <w:rPr>
-          <w:b w:val="0"/>
-          <w:lang w:val="en-US"/>
-        </w:rPr>
-        <w:t>CDSOutputAsStringNameValuePair</w:t>
-      </w:r>
-      <w:proofErr w:type="spellEnd"/>
-      <w:r>
-        <w:rPr>
-          <w:b w:val="0"/>
-          <w:lang w:val="en-US"/>
-        </w:rPr>
-        <w:t xml:space="preserve"> output.</w:t>
-      </w:r>
-    </w:p>
-    <w:p>
-      <w:pPr>
-        <w:ind w:left="1002"/>
-        <w:rPr>
-          <w:b w:val="0"/>
-          <w:lang w:val="en-US"/>
-        </w:rPr>
-      </w:pPr>
-    </w:p>
-    <w:p>
-      <w:pPr>
-        <w:keepNext/>
-        <w:ind w:left="1002"/>
-      </w:pPr>
-      <w:r>
-        <w:rPr>
-          <w:noProof/>
-          <w:lang w:val="en-US"/>
-        </w:rPr>
-        <w:drawing>
-          <wp:inline distT="0" distB="0" distL="0" distR="0">
-            <wp:extent cx="4400000" cy="790476"/>
-            <wp:effectExtent l="0" t="0" r="635" b="0"/>
-            <wp:docPr id="37" name="Picture 37"/>
             <wp:cNvGraphicFramePr>
               <a:graphicFrameLocks xmlns:a="http://schemas.openxmlformats.org/drawingml/2006/main" noChangeAspect="1"/>
             </wp:cNvGraphicFramePr>
@@ -11874,7 +11876,7 @@
                   <pic:spPr>
                     <a:xfrm>
                       <a:off x="0" y="0"/>
-                      <a:ext cx="4400000" cy="790476"/>
+                      <a:ext cx="5390476" cy="6647619"/>
                     </a:xfrm>
                     <a:prstGeom prst="rect">
                       <a:avLst/>
@@ -11889,6 +11891,13 @@
     </w:p>
     <w:p>
       <w:pPr>
+        <w:rPr>
+          <w:lang w:val="en-US"/>
+        </w:rPr>
+      </w:pPr>
+    </w:p>
+    <w:p>
+      <w:pPr>
         <w:pStyle w:val="Caption"/>
         <w:ind w:left="432"/>
       </w:pPr>
@@ -11914,39 +11923,373 @@
         <w:fldChar w:fldCharType="end"/>
       </w:r>
       <w:r>
-        <w:t xml:space="preserve"> - CDSOutputSpecification </w:t>
-      </w:r>
-      <w:r>
-        <w:t xml:space="preserve">is an </w:t>
-      </w:r>
-      <w:r>
-        <w:t>abstract superclass</w:t>
-      </w:r>
+        <w:t xml:space="preserve"> – CDSOutput complex type</w:t>
+      </w:r>
+    </w:p>
+    <w:p/>
+    <w:p/>
+    <w:p/>
+    <w:p/>
+    <w:p/>
+    <w:p>
+      <w:pPr>
+        <w:rPr>
+          <w:rFonts w:ascii="Arial" w:eastAsia="Times New Roman" w:hAnsi="Arial" w:cs="Arial"/>
+          <w:bCs/>
+          <w:i/>
+          <w:iCs/>
+          <w:color w:val="auto"/>
+          <w:spacing w:val="0"/>
+          <w:sz w:val="28"/>
+          <w:szCs w:val="28"/>
+          <w:lang w:val="en-US"/>
+        </w:rPr>
+      </w:pPr>
+      <w:r>
+        <w:br w:type="page"/>
+      </w:r>
+    </w:p>
+    <w:p>
+      <w:pPr>
+        <w:pStyle w:val="Heading2"/>
+        <w:numPr>
+          <w:ilvl w:val="1"/>
+          <w:numId w:val="4"/>
+        </w:numPr>
+      </w:pPr>
+      <w:bookmarkStart w:id="14" w:name="_Toc375219221"/>
+      <w:r>
+        <w:lastRenderedPageBreak/>
+        <w:t>cdsOutputSpecification.xsd</w:t>
+      </w:r>
+      <w:bookmarkEnd w:id="14"/>
     </w:p>
     <w:p>
       <w:pPr>
         <w:ind w:left="1002"/>
         <w:rPr>
-          <w:lang w:val="en-US"/>
-        </w:rPr>
-      </w:pPr>
-    </w:p>
-    <w:p>
-      <w:pPr>
-        <w:rPr>
-          <w:lang w:val="en-US"/>
-        </w:rPr>
+          <w:b w:val="0"/>
+          <w:lang w:val="en-US"/>
+        </w:rPr>
+      </w:pPr>
+      <w:r>
+        <w:rPr>
+          <w:b w:val="0"/>
+          <w:lang w:val="en-US"/>
+        </w:rPr>
+        <w:t>CDSOutputSpecification specifies the output to be returned by a CDS system.</w:t>
+      </w:r>
+      <w:r>
+        <w:rPr>
+          <w:b w:val="0"/>
+          <w:lang w:val="en-US"/>
+        </w:rPr>
+        <w:t> </w:t>
+      </w:r>
+      <w:r>
+        <w:rPr>
+          <w:b w:val="0"/>
+          <w:lang w:val="en-US"/>
+        </w:rPr>
+        <w:t xml:space="preserve"> </w:t>
+      </w:r>
+      <w:r>
+        <w:rPr>
+          <w:b w:val="0"/>
+          <w:lang w:val="en-US"/>
+        </w:rPr>
+        <w:t xml:space="preserve">As a specific example, a CDSOutputSpecification may be used to specify details on the CDS output that will be returned by a CDS guidance service compliant with the HL7 Decision Support Service standard.  </w:t>
+      </w:r>
+      <w:r>
+        <w:rPr>
+          <w:b w:val="0"/>
+          <w:lang w:val="en-US"/>
+        </w:rPr>
+        <w:t>T</w:t>
+      </w:r>
+      <w:r>
+        <w:rPr>
+          <w:b w:val="0"/>
+          <w:lang w:val="en-US"/>
+        </w:rPr>
+        <w:t>his type of specification can be encapsulated within the “CDS output specification” section of a Decision Support Service’s specification of knowledge module evaluation result semantics.  Further information regarding this type of use case can be found in the HL7 Decision Support Service specification and the HL7 Decision Support Service Implementation Guide</w:t>
+      </w:r>
+      <w:r>
+        <w:rPr>
+          <w:b w:val="0"/>
+          <w:lang w:val="en-US"/>
+        </w:rPr>
+        <w:t xml:space="preserve">.  Additional information is also available </w:t>
+      </w:r>
+      <w:r>
+        <w:rPr>
+          <w:b w:val="0"/>
+          <w:lang w:val="en-US"/>
+        </w:rPr>
+        <w:t>in the schema annotations</w:t>
+      </w:r>
+      <w:r>
+        <w:rPr>
+          <w:b w:val="0"/>
+          <w:lang w:val="en-US"/>
+        </w:rPr>
+        <w:t>.</w:t>
+      </w:r>
+    </w:p>
+    <w:p>
+      <w:pPr>
+        <w:ind w:left="1002"/>
+        <w:rPr>
+          <w:color w:val="222222"/>
+          <w:sz w:val="23"/>
+          <w:szCs w:val="23"/>
+          <w:shd w:val="clear" w:color="auto" w:fill="FFFFFF"/>
+        </w:rPr>
+      </w:pPr>
+    </w:p>
+    <w:p>
+      <w:pPr>
+        <w:ind w:left="1002"/>
+        <w:rPr>
+          <w:b w:val="0"/>
+          <w:lang w:val="en-US"/>
+        </w:rPr>
+      </w:pPr>
+      <w:r>
+        <w:rPr>
+          <w:b w:val="0"/>
+          <w:lang w:val="en-US"/>
+        </w:rPr>
+        <w:t xml:space="preserve">The four main </w:t>
+      </w:r>
+      <w:r>
+        <w:rPr>
+          <w:b w:val="0"/>
+          <w:lang w:val="en-US"/>
+        </w:rPr>
+        <w:t xml:space="preserve">components of </w:t>
+      </w:r>
+      <w:r>
+        <w:rPr>
+          <w:b w:val="0"/>
+          <w:lang w:val="en-US"/>
+        </w:rPr>
+        <w:t>the CDS output specification</w:t>
+      </w:r>
+      <w:r>
+        <w:rPr>
+          <w:b w:val="0"/>
+          <w:lang w:val="en-US"/>
+        </w:rPr>
+        <w:t xml:space="preserve"> </w:t>
+      </w:r>
+      <w:r>
+        <w:rPr>
+          <w:b w:val="0"/>
+          <w:lang w:val="en-US"/>
+        </w:rPr>
+        <w:t>s</w:t>
+      </w:r>
+      <w:r>
+        <w:rPr>
+          <w:b w:val="0"/>
+          <w:lang w:val="en-US"/>
+        </w:rPr>
+        <w:t>chema</w:t>
+      </w:r>
+      <w:r>
+        <w:rPr>
+          <w:b w:val="0"/>
+          <w:lang w:val="en-US"/>
+        </w:rPr>
+        <w:t xml:space="preserve"> </w:t>
+      </w:r>
+      <w:r>
+        <w:rPr>
+          <w:b w:val="0"/>
+          <w:lang w:val="en-US"/>
+        </w:rPr>
+        <w:t>consist of the following types:</w:t>
+      </w:r>
+    </w:p>
+    <w:p>
+      <w:pPr>
+        <w:ind w:left="1002"/>
+        <w:rPr>
+          <w:b w:val="0"/>
+          <w:lang w:val="en-US"/>
+        </w:rPr>
+      </w:pPr>
+    </w:p>
+    <w:p>
+      <w:pPr>
+        <w:pStyle w:val="ListParagraph"/>
+        <w:numPr>
+          <w:ilvl w:val="0"/>
+          <w:numId w:val="9"/>
+        </w:numPr>
+        <w:rPr>
+          <w:b w:val="0"/>
+          <w:lang w:val="en-US"/>
+        </w:rPr>
+      </w:pPr>
+      <w:r>
+        <w:rPr>
+          <w:b w:val="0"/>
+          <w:lang w:val="en-US"/>
+        </w:rPr>
+        <w:t xml:space="preserve">CDSOutputSpecification – An abstract class from which </w:t>
+      </w:r>
+      <w:r>
+        <w:rPr>
+          <w:b w:val="0"/>
+          <w:lang w:val="en-US"/>
+        </w:rPr>
+        <w:t>constraints on</w:t>
+      </w:r>
+      <w:r>
+        <w:rPr>
+          <w:b w:val="0"/>
+          <w:lang w:val="en-US"/>
+        </w:rPr>
+        <w:t xml:space="preserve"> </w:t>
+      </w:r>
+      <w:r>
+        <w:rPr>
+          <w:b w:val="0"/>
+          <w:lang w:val="en-US"/>
+        </w:rPr>
+        <w:t>three specializations of CDSOutput can be derived</w:t>
+      </w:r>
+      <w:r>
+        <w:rPr>
+          <w:b w:val="0"/>
+          <w:lang w:val="en-US"/>
+        </w:rPr>
+        <w:t>.</w:t>
+      </w:r>
+    </w:p>
+    <w:p>
+      <w:pPr>
+        <w:pStyle w:val="ListParagraph"/>
+        <w:numPr>
+          <w:ilvl w:val="0"/>
+          <w:numId w:val="9"/>
+        </w:numPr>
+        <w:rPr>
+          <w:b w:val="0"/>
+          <w:lang w:val="en-US"/>
+        </w:rPr>
+      </w:pPr>
+      <w:r>
+        <w:rPr>
+          <w:b w:val="0"/>
+          <w:lang w:val="en-US"/>
+        </w:rPr>
+        <w:t>CDSOutputAsVMRSpecification</w:t>
+      </w:r>
+      <w:r>
+        <w:rPr>
+          <w:b w:val="0"/>
+          <w:lang w:val="en-US"/>
+        </w:rPr>
+        <w:t xml:space="preserve"> – The specification of the CDSOutputAsVMR output.</w:t>
+      </w:r>
+    </w:p>
+    <w:p>
+      <w:pPr>
+        <w:pStyle w:val="ListParagraph"/>
+        <w:numPr>
+          <w:ilvl w:val="0"/>
+          <w:numId w:val="9"/>
+        </w:numPr>
+        <w:rPr>
+          <w:b w:val="0"/>
+          <w:lang w:val="en-US"/>
+        </w:rPr>
+      </w:pPr>
+      <w:r>
+        <w:rPr>
+          <w:b w:val="0"/>
+          <w:lang w:val="en-US"/>
+        </w:rPr>
+        <w:t>CDSOutputAsDataTypeSpecification</w:t>
+      </w:r>
+      <w:r>
+        <w:rPr>
+          <w:b w:val="0"/>
+          <w:lang w:val="en-US"/>
+        </w:rPr>
+        <w:t xml:space="preserve"> – The specification of the CDSOutputAsDataType output.</w:t>
+      </w:r>
+    </w:p>
+    <w:p>
+      <w:pPr>
+        <w:pStyle w:val="ListParagraph"/>
+        <w:numPr>
+          <w:ilvl w:val="0"/>
+          <w:numId w:val="9"/>
+        </w:numPr>
+        <w:rPr>
+          <w:b w:val="0"/>
+          <w:lang w:val="en-US"/>
+        </w:rPr>
+      </w:pPr>
+      <w:r>
+        <w:rPr>
+          <w:b w:val="0"/>
+          <w:lang w:val="en-US"/>
+        </w:rPr>
+        <w:t>CDSOutputAsStringNameValuePairSpecification</w:t>
+      </w:r>
+      <w:r>
+        <w:rPr>
+          <w:b w:val="0"/>
+          <w:lang w:val="en-US"/>
+        </w:rPr>
+        <w:t xml:space="preserve"> – The specification of the </w:t>
+      </w:r>
+      <w:proofErr w:type="spellStart"/>
+      <w:r>
+        <w:rPr>
+          <w:b w:val="0"/>
+          <w:lang w:val="en-US"/>
+        </w:rPr>
+        <w:t>CDSOutputAsStringNameValuePair</w:t>
+      </w:r>
+      <w:proofErr w:type="spellEnd"/>
+      <w:r>
+        <w:rPr>
+          <w:b w:val="0"/>
+          <w:lang w:val="en-US"/>
+        </w:rPr>
+        <w:t xml:space="preserve"> output.</w:t>
+      </w:r>
+    </w:p>
+    <w:p>
+      <w:pPr>
+        <w:ind w:left="1002"/>
+        <w:rPr>
+          <w:b w:val="0"/>
+          <w:lang w:val="en-US"/>
+        </w:rPr>
+      </w:pPr>
+    </w:p>
+    <w:p>
+      <w:pPr>
+        <w:keepNext/>
+        <w:ind w:left="1002"/>
       </w:pPr>
       <w:r>
         <w:rPr>
           <w:noProof/>
-          <w:lang w:val="en-US"/>
+          <w:lang w:val="en-US" w:eastAsia="ja-JP"/>
         </w:rPr>
         <w:drawing>
           <wp:inline distT="0" distB="0" distL="0" distR="0">
-            <wp:extent cx="5226050" cy="3789552"/>
-            <wp:effectExtent l="0" t="0" r="0" b="1905"/>
-            <wp:docPr id="43" name="Picture 43"/>
+            <wp:extent cx="4400000" cy="790476"/>
+            <wp:effectExtent l="0" t="0" r="635" b="0"/>
+            <wp:docPr id="37" name="Picture 37"/>
             <wp:cNvGraphicFramePr>
               <a:graphicFrameLocks xmlns:a="http://schemas.openxmlformats.org/drawingml/2006/main" noChangeAspect="1"/>
             </wp:cNvGraphicFramePr>
@@ -11966,7 +12309,7 @@
                   <pic:spPr>
                     <a:xfrm>
                       <a:off x="0" y="0"/>
-                      <a:ext cx="5228262" cy="3791156"/>
+                      <a:ext cx="4400000" cy="790476"/>
                     </a:xfrm>
                     <a:prstGeom prst="rect">
                       <a:avLst/>
@@ -11985,7 +12328,6 @@
         <w:ind w:left="432"/>
       </w:pPr>
       <w:r>
-        <w:lastRenderedPageBreak/>
         <w:t xml:space="preserve">Figure </w:t>
       </w:r>
       <w:r>
@@ -12007,26 +12349,39 @@
         <w:fldChar w:fldCharType="end"/>
       </w:r>
       <w:r>
-        <w:t xml:space="preserve"> – CDSOutput</w:t>
-      </w:r>
-      <w:r>
-        <w:t>AsVMR</w:t>
-      </w:r>
-      <w:r>
-        <w:t>Specification complex type</w:t>
-      </w:r>
-    </w:p>
-    <w:p>
+        <w:t xml:space="preserve"> - CDSOutputSpecification </w:t>
+      </w:r>
+      <w:r>
+        <w:t xml:space="preserve">is an </w:t>
+      </w:r>
+      <w:r>
+        <w:t>abstract superclass</w:t>
+      </w:r>
+    </w:p>
+    <w:p>
+      <w:pPr>
+        <w:ind w:left="1002"/>
+        <w:rPr>
+          <w:lang w:val="en-US"/>
+        </w:rPr>
+      </w:pPr>
+    </w:p>
+    <w:p>
+      <w:pPr>
+        <w:rPr>
+          <w:lang w:val="en-US"/>
+        </w:rPr>
+      </w:pPr>
       <w:r>
         <w:rPr>
           <w:noProof/>
-          <w:lang w:val="en-US"/>
+          <w:lang w:val="en-US" w:eastAsia="ja-JP"/>
         </w:rPr>
         <w:drawing>
           <wp:inline distT="0" distB="0" distL="0" distR="0">
-            <wp:extent cx="5190476" cy="1809524"/>
-            <wp:effectExtent l="0" t="0" r="0" b="635"/>
-            <wp:docPr id="39" name="Picture 39"/>
+            <wp:extent cx="5226050" cy="3789552"/>
+            <wp:effectExtent l="0" t="0" r="0" b="1905"/>
+            <wp:docPr id="43" name="Picture 43"/>
             <wp:cNvGraphicFramePr>
               <a:graphicFrameLocks xmlns:a="http://schemas.openxmlformats.org/drawingml/2006/main" noChangeAspect="1"/>
             </wp:cNvGraphicFramePr>
@@ -12046,7 +12401,7 @@
                   <pic:spPr>
                     <a:xfrm>
                       <a:off x="0" y="0"/>
-                      <a:ext cx="5190476" cy="1809524"/>
+                      <a:ext cx="5228262" cy="3791156"/>
                     </a:xfrm>
                     <a:prstGeom prst="rect">
                       <a:avLst/>
@@ -12065,6 +12420,7 @@
         <w:ind w:left="432"/>
       </w:pPr>
       <w:r>
+        <w:lastRenderedPageBreak/>
         <w:t xml:space="preserve">Figure </w:t>
       </w:r>
       <w:r>
@@ -12086,20 +12442,26 @@
         <w:fldChar w:fldCharType="end"/>
       </w:r>
       <w:r>
-        <w:t xml:space="preserve"> – CDSOutputAsDataTypeSpecification complex type</w:t>
+        <w:t xml:space="preserve"> – CDSOutput</w:t>
+      </w:r>
+      <w:r>
+        <w:t>AsVMR</w:t>
+      </w:r>
+      <w:r>
+        <w:t>Specification complex type</w:t>
       </w:r>
     </w:p>
     <w:p>
       <w:r>
         <w:rPr>
           <w:noProof/>
-          <w:lang w:val="en-US"/>
+          <w:lang w:val="en-US" w:eastAsia="ja-JP"/>
         </w:rPr>
         <w:drawing>
           <wp:inline distT="0" distB="0" distL="0" distR="0">
-            <wp:extent cx="5422900" cy="2057770"/>
-            <wp:effectExtent l="0" t="0" r="6350" b="0"/>
-            <wp:docPr id="42" name="Picture 42"/>
+            <wp:extent cx="5190476" cy="1809524"/>
+            <wp:effectExtent l="0" t="0" r="0" b="635"/>
+            <wp:docPr id="39" name="Picture 39"/>
             <wp:cNvGraphicFramePr>
               <a:graphicFrameLocks xmlns:a="http://schemas.openxmlformats.org/drawingml/2006/main" noChangeAspect="1"/>
             </wp:cNvGraphicFramePr>
@@ -12119,6 +12481,79 @@
                   <pic:spPr>
                     <a:xfrm>
                       <a:off x="0" y="0"/>
+                      <a:ext cx="5190476" cy="1809524"/>
+                    </a:xfrm>
+                    <a:prstGeom prst="rect">
+                      <a:avLst/>
+                    </a:prstGeom>
+                  </pic:spPr>
+                </pic:pic>
+              </a:graphicData>
+            </a:graphic>
+          </wp:inline>
+        </w:drawing>
+      </w:r>
+    </w:p>
+    <w:p>
+      <w:pPr>
+        <w:pStyle w:val="Caption"/>
+        <w:ind w:left="432"/>
+      </w:pPr>
+      <w:r>
+        <w:t xml:space="preserve">Figure </w:t>
+      </w:r>
+      <w:r>
+        <w:fldChar w:fldCharType="begin"/>
+      </w:r>
+      <w:r>
+        <w:instrText xml:space="preserve"> SEQ Figure \* ARABIC </w:instrText>
+      </w:r>
+      <w:r>
+        <w:fldChar w:fldCharType="separate"/>
+      </w:r>
+      <w:r>
+        <w:rPr>
+          <w:noProof/>
+        </w:rPr>
+        <w:t>19</w:t>
+      </w:r>
+      <w:r>
+        <w:fldChar w:fldCharType="end"/>
+      </w:r>
+      <w:r>
+        <w:t xml:space="preserve"> – CDSOutputAsDataTypeSpecification complex type</w:t>
+      </w:r>
+    </w:p>
+    <w:p>
+      <w:r>
+        <w:rPr>
+          <w:noProof/>
+          <w:lang w:val="en-US" w:eastAsia="ja-JP"/>
+        </w:rPr>
+        <w:drawing>
+          <wp:inline distT="0" distB="0" distL="0" distR="0">
+            <wp:extent cx="5422900" cy="2057770"/>
+            <wp:effectExtent l="0" t="0" r="6350" b="0"/>
+            <wp:docPr id="42" name="Picture 42"/>
+            <wp:cNvGraphicFramePr>
+              <a:graphicFrameLocks xmlns:a="http://schemas.openxmlformats.org/drawingml/2006/main" noChangeAspect="1"/>
+            </wp:cNvGraphicFramePr>
+            <a:graphic xmlns:a="http://schemas.openxmlformats.org/drawingml/2006/main">
+              <a:graphicData uri="http://schemas.openxmlformats.org/drawingml/2006/picture">
+                <pic:pic xmlns:pic="http://schemas.openxmlformats.org/drawingml/2006/picture">
+                  <pic:nvPicPr>
+                    <pic:cNvPr id="1" name=""/>
+                    <pic:cNvPicPr/>
+                  </pic:nvPicPr>
+                  <pic:blipFill>
+                    <a:blip r:embed="rId36" cstate="print"/>
+                    <a:stretch>
+                      <a:fillRect/>
+                    </a:stretch>
+                  </pic:blipFill>
+                  <pic:spPr>
+                    <a:xfrm>
+                      <a:off x="0" y="0"/>
                       <a:ext cx="5448048" cy="2067313"/>
                     </a:xfrm>
                     <a:prstGeom prst="rect">
@@ -12153,7 +12588,7 @@
         <w:rPr>
           <w:noProof/>
         </w:rPr>
-        <w:t>19</w:t>
+        <w:t>20</w:t>
       </w:r>
       <w:r>
         <w:fldChar w:fldCharType="end"/>
@@ -12349,7 +12784,7 @@
         <w:rStyle w:val="PageNumber"/>
         <w:noProof/>
       </w:rPr>
-      <w:t>22</w:t>
+      <w:t>16</w:t>
     </w:r>
     <w:r>
       <w:rPr>

</xml_diff>